<commit_message>
shortened to 8000 words
</commit_message>
<xml_diff>
--- a/supplements/supplements.docx
+++ b/supplements/supplements.docx
@@ -260,16 +260,1643 @@
         <w:t xml:space="preserve">’</w:t>
       </w:r>
     </w:p>
-    <w:bookmarkStart w:id="21" w:name="components-of-gaze-understanding"/>
+    <w:bookmarkStart w:id="21" w:name="lifespan"/>
     <w:p>
       <w:pPr>
         <w:pStyle w:val="berschrift1"/>
       </w:pPr>
       <w:r>
+        <w:t xml:space="preserve">Lifespan</w:t>
+      </w:r>
+    </w:p>
+    <w:bookmarkStart w:id="20" w:name="participants"/>
+    <w:p>
+      <w:pPr>
+        <w:pStyle w:val="berschrift2"/>
+      </w:pPr>
+      <w:r>
+        <w:t xml:space="preserve">Participants</w:t>
+      </w:r>
+    </w:p>
+    <w:p>
+      <w:pPr>
+        <w:pStyle w:val="FirstParagraph"/>
+      </w:pPr>
+      <w:r>
+        <w:t xml:space="preserve">(#tab:lifespan_sample)</w:t>
+      </w:r>
+    </w:p>
+    <w:p>
+      <w:pPr>
+        <w:pStyle w:val="TableCaption"/>
+      </w:pPr>
+      <w:r>
+        <w:t xml:space="preserve">**</w:t>
+      </w:r>
+    </w:p>
+    <w:tbl>
+      <w:tblPr>
+        <w:tblStyle w:val="Table"/>
+        <w:tblW w:type="auto" w:w="0"/>
+        <w:tblLook w:firstRow="1" w:lastRow="0" w:firstColumn="0" w:lastColumn="0" w:noHBand="0" w:noVBand="0" w:val="0020"/>
+        <w:jc w:val="start"/>
+      </w:tblPr>
+      <w:tblGrid>
+        <w:gridCol w:w="1584"/>
+        <w:gridCol w:w="1584"/>
+        <w:gridCol w:w="1584"/>
+        <w:gridCol w:w="1584"/>
+        <w:gridCol w:w="1584"/>
+      </w:tblGrid>
+      <w:tr>
+        <w:trPr>
+          <w:tblHeader w:val="true"/>
+        </w:trPr>
+        <w:tc>
+          <w:tcPr/>
+          <w:p>
+            <w:pPr>
+              <w:pStyle w:val="Compact"/>
+              <w:jc w:val="left"/>
+            </w:pPr>
+            <w:r>
+              <w:t xml:space="preserve">Age group</w:t>
+            </w:r>
+          </w:p>
+        </w:tc>
+        <w:tc>
+          <w:tcPr/>
+          <w:p>
+            <w:pPr>
+              <w:pStyle w:val="Compact"/>
+              <w:jc w:val="left"/>
+            </w:pPr>
+            <w:r>
+              <w:t xml:space="preserve">n</w:t>
+            </w:r>
+          </w:p>
+        </w:tc>
+        <w:tc>
+          <w:tcPr/>
+          <w:p>
+            <w:pPr>
+              <w:pStyle w:val="Compact"/>
+              <w:jc w:val="left"/>
+            </w:pPr>
+            <w:r>
+              <w:t xml:space="preserve">Age mean</w:t>
+            </w:r>
+          </w:p>
+        </w:tc>
+        <w:tc>
+          <w:tcPr/>
+          <w:p>
+            <w:pPr>
+              <w:pStyle w:val="Compact"/>
+              <w:jc w:val="left"/>
+            </w:pPr>
+            <w:r>
+              <w:t xml:space="preserve">Age range</w:t>
+            </w:r>
+          </w:p>
+        </w:tc>
+        <w:tc>
+          <w:tcPr/>
+          <w:p>
+            <w:pPr>
+              <w:pStyle w:val="Compact"/>
+              <w:jc w:val="left"/>
+            </w:pPr>
+            <w:r>
+              <w:t xml:space="preserve">Age SD</w:t>
+            </w:r>
+          </w:p>
+        </w:tc>
+      </w:tr>
+      <w:tr>
+        <w:tc>
+          <w:tcPr/>
+          <w:p>
+            <w:pPr>
+              <w:pStyle w:val="Compact"/>
+              <w:jc w:val="left"/>
+            </w:pPr>
+            <w:r>
+              <w:t xml:space="preserve">3.00</w:t>
+            </w:r>
+          </w:p>
+        </w:tc>
+        <w:tc>
+          <w:tcPr/>
+          <w:p>
+            <w:pPr>
+              <w:pStyle w:val="Compact"/>
+              <w:jc w:val="left"/>
+            </w:pPr>
+            <w:r>
+              <w:t xml:space="preserve">19 (7 female)</w:t>
+            </w:r>
+          </w:p>
+        </w:tc>
+        <w:tc>
+          <w:tcPr/>
+          <w:p>
+            <w:pPr>
+              <w:pStyle w:val="Compact"/>
+              <w:jc w:val="left"/>
+            </w:pPr>
+            <w:r>
+              <w:t xml:space="preserve">3.62</w:t>
+            </w:r>
+          </w:p>
+        </w:tc>
+        <w:tc>
+          <w:tcPr/>
+          <w:p>
+            <w:pPr>
+              <w:pStyle w:val="Compact"/>
+              <w:jc w:val="left"/>
+            </w:pPr>
+            <w:r>
+              <w:t xml:space="preserve">3.04 - 3.99</w:t>
+            </w:r>
+          </w:p>
+        </w:tc>
+        <w:tc>
+          <w:tcPr/>
+          <w:p>
+            <w:pPr>
+              <w:pStyle w:val="Compact"/>
+              <w:jc w:val="left"/>
+            </w:pPr>
+            <w:r>
+              <w:t xml:space="preserve">0.31</w:t>
+            </w:r>
+          </w:p>
+        </w:tc>
+      </w:tr>
+      <w:tr>
+        <w:tc>
+          <w:tcPr/>
+          <w:p>
+            <w:pPr>
+              <w:pStyle w:val="Compact"/>
+              <w:jc w:val="left"/>
+            </w:pPr>
+            <w:r>
+              <w:t xml:space="preserve">4.00</w:t>
+            </w:r>
+          </w:p>
+        </w:tc>
+        <w:tc>
+          <w:tcPr/>
+          <w:p>
+            <w:pPr>
+              <w:pStyle w:val="Compact"/>
+              <w:jc w:val="left"/>
+            </w:pPr>
+            <w:r>
+              <w:t xml:space="preserve">17 (9 female)</w:t>
+            </w:r>
+          </w:p>
+        </w:tc>
+        <w:tc>
+          <w:tcPr/>
+          <w:p>
+            <w:pPr>
+              <w:pStyle w:val="Compact"/>
+              <w:jc w:val="left"/>
+            </w:pPr>
+            <w:r>
+              <w:t xml:space="preserve">4.45</w:t>
+            </w:r>
+          </w:p>
+        </w:tc>
+        <w:tc>
+          <w:tcPr/>
+          <w:p>
+            <w:pPr>
+              <w:pStyle w:val="Compact"/>
+              <w:jc w:val="left"/>
+            </w:pPr>
+            <w:r>
+              <w:t xml:space="preserve">4.05 - 4.91</w:t>
+            </w:r>
+          </w:p>
+        </w:tc>
+        <w:tc>
+          <w:tcPr/>
+          <w:p>
+            <w:pPr>
+              <w:pStyle w:val="Compact"/>
+              <w:jc w:val="left"/>
+            </w:pPr>
+            <w:r>
+              <w:t xml:space="preserve">0.30</w:t>
+            </w:r>
+          </w:p>
+        </w:tc>
+      </w:tr>
+      <w:tr>
+        <w:tc>
+          <w:tcPr/>
+          <w:p>
+            <w:pPr>
+              <w:pStyle w:val="Compact"/>
+              <w:jc w:val="left"/>
+            </w:pPr>
+            <w:r>
+              <w:t xml:space="preserve">5.00</w:t>
+            </w:r>
+          </w:p>
+        </w:tc>
+        <w:tc>
+          <w:tcPr/>
+          <w:p>
+            <w:pPr>
+              <w:pStyle w:val="Compact"/>
+              <w:jc w:val="left"/>
+            </w:pPr>
+            <w:r>
+              <w:t xml:space="preserve">22 (13 female)</w:t>
+            </w:r>
+          </w:p>
+        </w:tc>
+        <w:tc>
+          <w:tcPr/>
+          <w:p>
+            <w:pPr>
+              <w:pStyle w:val="Compact"/>
+              <w:jc w:val="left"/>
+            </w:pPr>
+            <w:r>
+              <w:t xml:space="preserve">5.56</w:t>
+            </w:r>
+          </w:p>
+        </w:tc>
+        <w:tc>
+          <w:tcPr/>
+          <w:p>
+            <w:pPr>
+              <w:pStyle w:val="Compact"/>
+              <w:jc w:val="left"/>
+            </w:pPr>
+            <w:r>
+              <w:t xml:space="preserve">5.08 - 5.99</w:t>
+            </w:r>
+          </w:p>
+        </w:tc>
+        <w:tc>
+          <w:tcPr/>
+          <w:p>
+            <w:pPr>
+              <w:pStyle w:val="Compact"/>
+              <w:jc w:val="left"/>
+            </w:pPr>
+            <w:r>
+              <w:t xml:space="preserve">0.31</w:t>
+            </w:r>
+          </w:p>
+        </w:tc>
+      </w:tr>
+      <w:tr>
+        <w:tc>
+          <w:tcPr/>
+          <w:p>
+            <w:pPr>
+              <w:pStyle w:val="Compact"/>
+              <w:jc w:val="left"/>
+            </w:pPr>
+            <w:r>
+              <w:t xml:space="preserve">6.00</w:t>
+            </w:r>
+          </w:p>
+        </w:tc>
+        <w:tc>
+          <w:tcPr/>
+          <w:p>
+            <w:pPr>
+              <w:pStyle w:val="Compact"/>
+              <w:jc w:val="left"/>
+            </w:pPr>
+            <w:r>
+              <w:t xml:space="preserve">24 (16 female)</w:t>
+            </w:r>
+          </w:p>
+        </w:tc>
+        <w:tc>
+          <w:tcPr/>
+          <w:p>
+            <w:pPr>
+              <w:pStyle w:val="Compact"/>
+              <w:jc w:val="left"/>
+            </w:pPr>
+            <w:r>
+              <w:t xml:space="preserve">6.50</w:t>
+            </w:r>
+          </w:p>
+        </w:tc>
+        <w:tc>
+          <w:tcPr/>
+          <w:p>
+            <w:pPr>
+              <w:pStyle w:val="Compact"/>
+              <w:jc w:val="left"/>
+            </w:pPr>
+            <w:r>
+              <w:t xml:space="preserve">6.1 - 6.99</w:t>
+            </w:r>
+          </w:p>
+        </w:tc>
+        <w:tc>
+          <w:tcPr/>
+          <w:p>
+            <w:pPr>
+              <w:pStyle w:val="Compact"/>
+              <w:jc w:val="left"/>
+            </w:pPr>
+            <w:r>
+              <w:t xml:space="preserve">0.28</w:t>
+            </w:r>
+          </w:p>
+        </w:tc>
+      </w:tr>
+      <w:tr>
+        <w:tc>
+          <w:tcPr/>
+          <w:p>
+            <w:pPr>
+              <w:pStyle w:val="Compact"/>
+              <w:jc w:val="left"/>
+            </w:pPr>
+            <w:r>
+              <w:t xml:space="preserve">7.00</w:t>
+            </w:r>
+          </w:p>
+        </w:tc>
+        <w:tc>
+          <w:tcPr/>
+          <w:p>
+            <w:pPr>
+              <w:pStyle w:val="Compact"/>
+              <w:jc w:val="left"/>
+            </w:pPr>
+            <w:r>
+              <w:t xml:space="preserve">39 (20 female)</w:t>
+            </w:r>
+          </w:p>
+        </w:tc>
+        <w:tc>
+          <w:tcPr/>
+          <w:p>
+            <w:pPr>
+              <w:pStyle w:val="Compact"/>
+              <w:jc w:val="left"/>
+            </w:pPr>
+            <w:r>
+              <w:t xml:space="preserve">7.48</w:t>
+            </w:r>
+          </w:p>
+        </w:tc>
+        <w:tc>
+          <w:tcPr/>
+          <w:p>
+            <w:pPr>
+              <w:pStyle w:val="Compact"/>
+              <w:jc w:val="left"/>
+            </w:pPr>
+            <w:r>
+              <w:t xml:space="preserve">7.04 - 7.95</w:t>
+            </w:r>
+          </w:p>
+        </w:tc>
+        <w:tc>
+          <w:tcPr/>
+          <w:p>
+            <w:pPr>
+              <w:pStyle w:val="Compact"/>
+              <w:jc w:val="left"/>
+            </w:pPr>
+            <w:r>
+              <w:t xml:space="preserve">0.25</w:t>
+            </w:r>
+          </w:p>
+        </w:tc>
+      </w:tr>
+      <w:tr>
+        <w:tc>
+          <w:tcPr/>
+          <w:p>
+            <w:pPr>
+              <w:pStyle w:val="Compact"/>
+              <w:jc w:val="left"/>
+            </w:pPr>
+            <w:r>
+              <w:t xml:space="preserve">8.00</w:t>
+            </w:r>
+          </w:p>
+        </w:tc>
+        <w:tc>
+          <w:tcPr/>
+          <w:p>
+            <w:pPr>
+              <w:pStyle w:val="Compact"/>
+              <w:jc w:val="left"/>
+            </w:pPr>
+            <w:r>
+              <w:t xml:space="preserve">41 (20 female)</w:t>
+            </w:r>
+          </w:p>
+        </w:tc>
+        <w:tc>
+          <w:tcPr/>
+          <w:p>
+            <w:pPr>
+              <w:pStyle w:val="Compact"/>
+              <w:jc w:val="left"/>
+            </w:pPr>
+            <w:r>
+              <w:t xml:space="preserve">8.46</w:t>
+            </w:r>
+          </w:p>
+        </w:tc>
+        <w:tc>
+          <w:tcPr/>
+          <w:p>
+            <w:pPr>
+              <w:pStyle w:val="Compact"/>
+              <w:jc w:val="left"/>
+            </w:pPr>
+            <w:r>
+              <w:t xml:space="preserve">8.03 - 8.98</w:t>
+            </w:r>
+          </w:p>
+        </w:tc>
+        <w:tc>
+          <w:tcPr/>
+          <w:p>
+            <w:pPr>
+              <w:pStyle w:val="Compact"/>
+              <w:jc w:val="left"/>
+            </w:pPr>
+            <w:r>
+              <w:t xml:space="preserve">0.27</w:t>
+            </w:r>
+          </w:p>
+        </w:tc>
+      </w:tr>
+      <w:tr>
+        <w:tc>
+          <w:tcPr/>
+          <w:p>
+            <w:pPr>
+              <w:pStyle w:val="Compact"/>
+              <w:jc w:val="left"/>
+            </w:pPr>
+            <w:r>
+              <w:t xml:space="preserve">9.00</w:t>
+            </w:r>
+          </w:p>
+        </w:tc>
+        <w:tc>
+          <w:tcPr/>
+          <w:p>
+            <w:pPr>
+              <w:pStyle w:val="Compact"/>
+              <w:jc w:val="left"/>
+            </w:pPr>
+            <w:r>
+              <w:t xml:space="preserve">56 (29 female)</w:t>
+            </w:r>
+          </w:p>
+        </w:tc>
+        <w:tc>
+          <w:tcPr/>
+          <w:p>
+            <w:pPr>
+              <w:pStyle w:val="Compact"/>
+              <w:jc w:val="left"/>
+            </w:pPr>
+            <w:r>
+              <w:t xml:space="preserve">9.46</w:t>
+            </w:r>
+          </w:p>
+        </w:tc>
+        <w:tc>
+          <w:tcPr/>
+          <w:p>
+            <w:pPr>
+              <w:pStyle w:val="Compact"/>
+              <w:jc w:val="left"/>
+            </w:pPr>
+            <w:r>
+              <w:t xml:space="preserve">9.01 - 9.96</w:t>
+            </w:r>
+          </w:p>
+        </w:tc>
+        <w:tc>
+          <w:tcPr/>
+          <w:p>
+            <w:pPr>
+              <w:pStyle w:val="Compact"/>
+              <w:jc w:val="left"/>
+            </w:pPr>
+            <w:r>
+              <w:t xml:space="preserve">0.28</w:t>
+            </w:r>
+          </w:p>
+        </w:tc>
+      </w:tr>
+      <w:tr>
+        <w:tc>
+          <w:tcPr/>
+          <w:p>
+            <w:pPr>
+              <w:pStyle w:val="Compact"/>
+              <w:jc w:val="left"/>
+            </w:pPr>
+            <w:r>
+              <w:t xml:space="preserve">10.00</w:t>
+            </w:r>
+          </w:p>
+        </w:tc>
+        <w:tc>
+          <w:tcPr/>
+          <w:p>
+            <w:pPr>
+              <w:pStyle w:val="Compact"/>
+              <w:jc w:val="left"/>
+            </w:pPr>
+            <w:r>
+              <w:t xml:space="preserve">35 (22 female)</w:t>
+            </w:r>
+          </w:p>
+        </w:tc>
+        <w:tc>
+          <w:tcPr/>
+          <w:p>
+            <w:pPr>
+              <w:pStyle w:val="Compact"/>
+              <w:jc w:val="left"/>
+            </w:pPr>
+            <w:r>
+              <w:t xml:space="preserve">10.49</w:t>
+            </w:r>
+          </w:p>
+        </w:tc>
+        <w:tc>
+          <w:tcPr/>
+          <w:p>
+            <w:pPr>
+              <w:pStyle w:val="Compact"/>
+              <w:jc w:val="left"/>
+            </w:pPr>
+            <w:r>
+              <w:t xml:space="preserve">10.01 - 11</w:t>
+            </w:r>
+          </w:p>
+        </w:tc>
+        <w:tc>
+          <w:tcPr/>
+          <w:p>
+            <w:pPr>
+              <w:pStyle w:val="Compact"/>
+              <w:jc w:val="left"/>
+            </w:pPr>
+            <w:r>
+              <w:t xml:space="preserve">0.28</w:t>
+            </w:r>
+          </w:p>
+        </w:tc>
+      </w:tr>
+      <w:tr>
+        <w:tc>
+          <w:tcPr/>
+          <w:p>
+            <w:pPr>
+              <w:pStyle w:val="Compact"/>
+              <w:jc w:val="left"/>
+            </w:pPr>
+            <w:r>
+              <w:t xml:space="preserve">11.00</w:t>
+            </w:r>
+          </w:p>
+        </w:tc>
+        <w:tc>
+          <w:tcPr/>
+          <w:p>
+            <w:pPr>
+              <w:pStyle w:val="Compact"/>
+              <w:jc w:val="left"/>
+            </w:pPr>
+            <w:r>
+              <w:t xml:space="preserve">54 (26 female)</w:t>
+            </w:r>
+          </w:p>
+        </w:tc>
+        <w:tc>
+          <w:tcPr/>
+          <w:p>
+            <w:pPr>
+              <w:pStyle w:val="Compact"/>
+              <w:jc w:val="left"/>
+            </w:pPr>
+            <w:r>
+              <w:t xml:space="preserve">11.43</w:t>
+            </w:r>
+          </w:p>
+        </w:tc>
+        <w:tc>
+          <w:tcPr/>
+          <w:p>
+            <w:pPr>
+              <w:pStyle w:val="Compact"/>
+              <w:jc w:val="left"/>
+            </w:pPr>
+            <w:r>
+              <w:t xml:space="preserve">11.01 - 11.96</w:t>
+            </w:r>
+          </w:p>
+        </w:tc>
+        <w:tc>
+          <w:tcPr/>
+          <w:p>
+            <w:pPr>
+              <w:pStyle w:val="Compact"/>
+              <w:jc w:val="left"/>
+            </w:pPr>
+            <w:r>
+              <w:t xml:space="preserve">0.28</w:t>
+            </w:r>
+          </w:p>
+        </w:tc>
+      </w:tr>
+      <w:tr>
+        <w:tc>
+          <w:tcPr/>
+          <w:p>
+            <w:pPr>
+              <w:pStyle w:val="Compact"/>
+              <w:jc w:val="left"/>
+            </w:pPr>
+            <w:r>
+              <w:t xml:space="preserve">12.00</w:t>
+            </w:r>
+          </w:p>
+        </w:tc>
+        <w:tc>
+          <w:tcPr/>
+          <w:p>
+            <w:pPr>
+              <w:pStyle w:val="Compact"/>
+              <w:jc w:val="left"/>
+            </w:pPr>
+            <w:r>
+              <w:t xml:space="preserve">43 (19 female)</w:t>
+            </w:r>
+          </w:p>
+        </w:tc>
+        <w:tc>
+          <w:tcPr/>
+          <w:p>
+            <w:pPr>
+              <w:pStyle w:val="Compact"/>
+              <w:jc w:val="left"/>
+            </w:pPr>
+            <w:r>
+              <w:t xml:space="preserve">12.41</w:t>
+            </w:r>
+          </w:p>
+        </w:tc>
+        <w:tc>
+          <w:tcPr/>
+          <w:p>
+            <w:pPr>
+              <w:pStyle w:val="Compact"/>
+              <w:jc w:val="left"/>
+            </w:pPr>
+            <w:r>
+              <w:t xml:space="preserve">12.01 - 12.99</w:t>
+            </w:r>
+          </w:p>
+        </w:tc>
+        <w:tc>
+          <w:tcPr/>
+          <w:p>
+            <w:pPr>
+              <w:pStyle w:val="Compact"/>
+              <w:jc w:val="left"/>
+            </w:pPr>
+            <w:r>
+              <w:t xml:space="preserve">0.30</w:t>
+            </w:r>
+          </w:p>
+        </w:tc>
+      </w:tr>
+      <w:tr>
+        <w:tc>
+          <w:tcPr/>
+          <w:p>
+            <w:pPr>
+              <w:pStyle w:val="Compact"/>
+              <w:jc w:val="left"/>
+            </w:pPr>
+            <w:r>
+              <w:t xml:space="preserve">13.00</w:t>
+            </w:r>
+          </w:p>
+        </w:tc>
+        <w:tc>
+          <w:tcPr/>
+          <w:p>
+            <w:pPr>
+              <w:pStyle w:val="Compact"/>
+              <w:jc w:val="left"/>
+            </w:pPr>
+            <w:r>
+              <w:t xml:space="preserve">42 (19 female)</w:t>
+            </w:r>
+          </w:p>
+        </w:tc>
+        <w:tc>
+          <w:tcPr/>
+          <w:p>
+            <w:pPr>
+              <w:pStyle w:val="Compact"/>
+              <w:jc w:val="left"/>
+            </w:pPr>
+            <w:r>
+              <w:t xml:space="preserve">13.50</w:t>
+            </w:r>
+          </w:p>
+        </w:tc>
+        <w:tc>
+          <w:tcPr/>
+          <w:p>
+            <w:pPr>
+              <w:pStyle w:val="Compact"/>
+              <w:jc w:val="left"/>
+            </w:pPr>
+            <w:r>
+              <w:t xml:space="preserve">13.09 - 13.99</w:t>
+            </w:r>
+          </w:p>
+        </w:tc>
+        <w:tc>
+          <w:tcPr/>
+          <w:p>
+            <w:pPr>
+              <w:pStyle w:val="Compact"/>
+              <w:jc w:val="left"/>
+            </w:pPr>
+            <w:r>
+              <w:t xml:space="preserve">0.27</w:t>
+            </w:r>
+          </w:p>
+        </w:tc>
+      </w:tr>
+      <w:tr>
+        <w:tc>
+          <w:tcPr/>
+          <w:p>
+            <w:pPr>
+              <w:pStyle w:val="Compact"/>
+              <w:jc w:val="left"/>
+            </w:pPr>
+            <w:r>
+              <w:t xml:space="preserve">14.00</w:t>
+            </w:r>
+          </w:p>
+        </w:tc>
+        <w:tc>
+          <w:tcPr/>
+          <w:p>
+            <w:pPr>
+              <w:pStyle w:val="Compact"/>
+              <w:jc w:val="left"/>
+            </w:pPr>
+            <w:r>
+              <w:t xml:space="preserve">20 (14 female)</w:t>
+            </w:r>
+          </w:p>
+        </w:tc>
+        <w:tc>
+          <w:tcPr/>
+          <w:p>
+            <w:pPr>
+              <w:pStyle w:val="Compact"/>
+              <w:jc w:val="left"/>
+            </w:pPr>
+            <w:r>
+              <w:t xml:space="preserve">14.37</w:t>
+            </w:r>
+          </w:p>
+        </w:tc>
+        <w:tc>
+          <w:tcPr/>
+          <w:p>
+            <w:pPr>
+              <w:pStyle w:val="Compact"/>
+              <w:jc w:val="left"/>
+            </w:pPr>
+            <w:r>
+              <w:t xml:space="preserve">14.05 - 14.98</w:t>
+            </w:r>
+          </w:p>
+        </w:tc>
+        <w:tc>
+          <w:tcPr/>
+          <w:p>
+            <w:pPr>
+              <w:pStyle w:val="Compact"/>
+              <w:jc w:val="left"/>
+            </w:pPr>
+            <w:r>
+              <w:t xml:space="preserve">0.23</w:t>
+            </w:r>
+          </w:p>
+        </w:tc>
+      </w:tr>
+      <w:tr>
+        <w:tc>
+          <w:tcPr/>
+          <w:p>
+            <w:pPr>
+              <w:pStyle w:val="Compact"/>
+              <w:jc w:val="left"/>
+            </w:pPr>
+            <w:r>
+              <w:t xml:space="preserve">15.00</w:t>
+            </w:r>
+          </w:p>
+        </w:tc>
+        <w:tc>
+          <w:tcPr/>
+          <w:p>
+            <w:pPr>
+              <w:pStyle w:val="Compact"/>
+              <w:jc w:val="left"/>
+            </w:pPr>
+            <w:r>
+              <w:t xml:space="preserve">21 (11 female)</w:t>
+            </w:r>
+          </w:p>
+        </w:tc>
+        <w:tc>
+          <w:tcPr/>
+          <w:p>
+            <w:pPr>
+              <w:pStyle w:val="Compact"/>
+              <w:jc w:val="left"/>
+            </w:pPr>
+            <w:r>
+              <w:t xml:space="preserve">15.56</w:t>
+            </w:r>
+          </w:p>
+        </w:tc>
+        <w:tc>
+          <w:tcPr/>
+          <w:p>
+            <w:pPr>
+              <w:pStyle w:val="Compact"/>
+              <w:jc w:val="left"/>
+            </w:pPr>
+            <w:r>
+              <w:t xml:space="preserve">15.05 - 15.98</w:t>
+            </w:r>
+          </w:p>
+        </w:tc>
+        <w:tc>
+          <w:tcPr/>
+          <w:p>
+            <w:pPr>
+              <w:pStyle w:val="Compact"/>
+              <w:jc w:val="left"/>
+            </w:pPr>
+            <w:r>
+              <w:t xml:space="preserve">0.30</w:t>
+            </w:r>
+          </w:p>
+        </w:tc>
+      </w:tr>
+      <w:tr>
+        <w:tc>
+          <w:tcPr/>
+          <w:p>
+            <w:pPr>
+              <w:pStyle w:val="Compact"/>
+              <w:jc w:val="left"/>
+            </w:pPr>
+            <w:r>
+              <w:t xml:space="preserve">16.00</w:t>
+            </w:r>
+          </w:p>
+        </w:tc>
+        <w:tc>
+          <w:tcPr/>
+          <w:p>
+            <w:pPr>
+              <w:pStyle w:val="Compact"/>
+              <w:jc w:val="left"/>
+            </w:pPr>
+            <w:r>
+              <w:t xml:space="preserve">19 (10 female)</w:t>
+            </w:r>
+          </w:p>
+        </w:tc>
+        <w:tc>
+          <w:tcPr/>
+          <w:p>
+            <w:pPr>
+              <w:pStyle w:val="Compact"/>
+              <w:jc w:val="left"/>
+            </w:pPr>
+            <w:r>
+              <w:t xml:space="preserve">16.51</w:t>
+            </w:r>
+          </w:p>
+        </w:tc>
+        <w:tc>
+          <w:tcPr/>
+          <w:p>
+            <w:pPr>
+              <w:pStyle w:val="Compact"/>
+              <w:jc w:val="left"/>
+            </w:pPr>
+            <w:r>
+              <w:t xml:space="preserve">16.17 - 16.97</w:t>
+            </w:r>
+          </w:p>
+        </w:tc>
+        <w:tc>
+          <w:tcPr/>
+          <w:p>
+            <w:pPr>
+              <w:pStyle w:val="Compact"/>
+              <w:jc w:val="left"/>
+            </w:pPr>
+            <w:r>
+              <w:t xml:space="preserve">0.24</w:t>
+            </w:r>
+          </w:p>
+        </w:tc>
+      </w:tr>
+      <w:tr>
+        <w:tc>
+          <w:tcPr/>
+          <w:p>
+            <w:pPr>
+              <w:pStyle w:val="Compact"/>
+              <w:jc w:val="left"/>
+            </w:pPr>
+            <w:r>
+              <w:t xml:space="preserve">17.00</w:t>
+            </w:r>
+          </w:p>
+        </w:tc>
+        <w:tc>
+          <w:tcPr/>
+          <w:p>
+            <w:pPr>
+              <w:pStyle w:val="Compact"/>
+              <w:jc w:val="left"/>
+            </w:pPr>
+            <w:r>
+              <w:t xml:space="preserve">19 (10 female)</w:t>
+            </w:r>
+          </w:p>
+        </w:tc>
+        <w:tc>
+          <w:tcPr/>
+          <w:p>
+            <w:pPr>
+              <w:pStyle w:val="Compact"/>
+              <w:jc w:val="left"/>
+            </w:pPr>
+            <w:r>
+              <w:t xml:space="preserve">17.53</w:t>
+            </w:r>
+          </w:p>
+        </w:tc>
+        <w:tc>
+          <w:tcPr/>
+          <w:p>
+            <w:pPr>
+              <w:pStyle w:val="Compact"/>
+              <w:jc w:val="left"/>
+            </w:pPr>
+            <w:r>
+              <w:t xml:space="preserve">17.01 - 17.95</w:t>
+            </w:r>
+          </w:p>
+        </w:tc>
+        <w:tc>
+          <w:tcPr/>
+          <w:p>
+            <w:pPr>
+              <w:pStyle w:val="Compact"/>
+              <w:jc w:val="left"/>
+            </w:pPr>
+            <w:r>
+              <w:t xml:space="preserve">0.28</w:t>
+            </w:r>
+          </w:p>
+        </w:tc>
+      </w:tr>
+      <w:tr>
+        <w:tc>
+          <w:tcPr/>
+          <w:p>
+            <w:pPr>
+              <w:pStyle w:val="Compact"/>
+              <w:jc w:val="left"/>
+            </w:pPr>
+            <w:r>
+              <w:t xml:space="preserve">18.00</w:t>
+            </w:r>
+          </w:p>
+        </w:tc>
+        <w:tc>
+          <w:tcPr/>
+          <w:p>
+            <w:pPr>
+              <w:pStyle w:val="Compact"/>
+              <w:jc w:val="left"/>
+            </w:pPr>
+            <w:r>
+              <w:t xml:space="preserve">2 (0 female)</w:t>
+            </w:r>
+          </w:p>
+        </w:tc>
+        <w:tc>
+          <w:tcPr/>
+          <w:p>
+            <w:pPr>
+              <w:pStyle w:val="Compact"/>
+              <w:jc w:val="left"/>
+            </w:pPr>
+            <w:r>
+              <w:t xml:space="preserve">18.00</w:t>
+            </w:r>
+          </w:p>
+        </w:tc>
+        <w:tc>
+          <w:tcPr/>
+          <w:p>
+            <w:pPr>
+              <w:pStyle w:val="Compact"/>
+              <w:jc w:val="left"/>
+            </w:pPr>
+            <w:r>
+              <w:t xml:space="preserve">18 - 18</w:t>
+            </w:r>
+          </w:p>
+        </w:tc>
+        <w:tc>
+          <w:tcPr/>
+          <w:p>
+            <w:pPr>
+              <w:pStyle w:val="Compact"/>
+              <w:jc w:val="left"/>
+            </w:pPr>
+            <w:r>
+              <w:t xml:space="preserve">0.00</w:t>
+            </w:r>
+          </w:p>
+        </w:tc>
+      </w:tr>
+      <w:tr>
+        <w:tc>
+          <w:tcPr/>
+          <w:p>
+            <w:pPr>
+              <w:pStyle w:val="Compact"/>
+              <w:jc w:val="left"/>
+            </w:pPr>
+            <w:r>
+              <w:t xml:space="preserve">19.00</w:t>
+            </w:r>
+          </w:p>
+        </w:tc>
+        <w:tc>
+          <w:tcPr/>
+          <w:p>
+            <w:pPr>
+              <w:pStyle w:val="Compact"/>
+              <w:jc w:val="left"/>
+            </w:pPr>
+            <w:r>
+              <w:t xml:space="preserve">5 (4 female)</w:t>
+            </w:r>
+          </w:p>
+        </w:tc>
+        <w:tc>
+          <w:tcPr/>
+          <w:p>
+            <w:pPr>
+              <w:pStyle w:val="Compact"/>
+              <w:jc w:val="left"/>
+            </w:pPr>
+            <w:r>
+              <w:t xml:space="preserve">19.00</w:t>
+            </w:r>
+          </w:p>
+        </w:tc>
+        <w:tc>
+          <w:tcPr/>
+          <w:p>
+            <w:pPr>
+              <w:pStyle w:val="Compact"/>
+              <w:jc w:val="left"/>
+            </w:pPr>
+            <w:r>
+              <w:t xml:space="preserve">19 - 19</w:t>
+            </w:r>
+          </w:p>
+        </w:tc>
+        <w:tc>
+          <w:tcPr/>
+          <w:p>
+            <w:pPr>
+              <w:pStyle w:val="Compact"/>
+              <w:jc w:val="left"/>
+            </w:pPr>
+            <w:r>
+              <w:t xml:space="preserve">0.00</w:t>
+            </w:r>
+          </w:p>
+        </w:tc>
+      </w:tr>
+      <w:tr>
+        <w:tc>
+          <w:tcPr/>
+          <w:p>
+            <w:pPr>
+              <w:pStyle w:val="Compact"/>
+              <w:jc w:val="left"/>
+            </w:pPr>
+            <w:r>
+              <w:t xml:space="preserve">20.00</w:t>
+            </w:r>
+          </w:p>
+        </w:tc>
+        <w:tc>
+          <w:tcPr/>
+          <w:p>
+            <w:pPr>
+              <w:pStyle w:val="Compact"/>
+              <w:jc w:val="left"/>
+            </w:pPr>
+            <w:r>
+              <w:t xml:space="preserve">40 (25 female)</w:t>
+            </w:r>
+          </w:p>
+        </w:tc>
+        <w:tc>
+          <w:tcPr/>
+          <w:p>
+            <w:pPr>
+              <w:pStyle w:val="Compact"/>
+              <w:jc w:val="left"/>
+            </w:pPr>
+            <w:r>
+              <w:t xml:space="preserve">23.02</w:t>
+            </w:r>
+          </w:p>
+        </w:tc>
+        <w:tc>
+          <w:tcPr/>
+          <w:p>
+            <w:pPr>
+              <w:pStyle w:val="Compact"/>
+              <w:jc w:val="left"/>
+            </w:pPr>
+            <w:r>
+              <w:t xml:space="preserve">20 - 29</w:t>
+            </w:r>
+          </w:p>
+        </w:tc>
+        <w:tc>
+          <w:tcPr/>
+          <w:p>
+            <w:pPr>
+              <w:pStyle w:val="Compact"/>
+              <w:jc w:val="left"/>
+            </w:pPr>
+            <w:r>
+              <w:t xml:space="preserve">2.77</w:t>
+            </w:r>
+          </w:p>
+        </w:tc>
+      </w:tr>
+      <w:tr>
+        <w:tc>
+          <w:tcPr/>
+          <w:p>
+            <w:pPr>
+              <w:pStyle w:val="Compact"/>
+              <w:jc w:val="left"/>
+            </w:pPr>
+            <w:r>
+              <w:t xml:space="preserve">30.00</w:t>
+            </w:r>
+          </w:p>
+        </w:tc>
+        <w:tc>
+          <w:tcPr/>
+          <w:p>
+            <w:pPr>
+              <w:pStyle w:val="Compact"/>
+              <w:jc w:val="left"/>
+            </w:pPr>
+            <w:r>
+              <w:t xml:space="preserve">40 (21 female)</w:t>
+            </w:r>
+          </w:p>
+        </w:tc>
+        <w:tc>
+          <w:tcPr/>
+          <w:p>
+            <w:pPr>
+              <w:pStyle w:val="Compact"/>
+              <w:jc w:val="left"/>
+            </w:pPr>
+            <w:r>
+              <w:t xml:space="preserve">34.42</w:t>
+            </w:r>
+          </w:p>
+        </w:tc>
+        <w:tc>
+          <w:tcPr/>
+          <w:p>
+            <w:pPr>
+              <w:pStyle w:val="Compact"/>
+              <w:jc w:val="left"/>
+            </w:pPr>
+            <w:r>
+              <w:t xml:space="preserve">30 - 39</w:t>
+            </w:r>
+          </w:p>
+        </w:tc>
+        <w:tc>
+          <w:tcPr/>
+          <w:p>
+            <w:pPr>
+              <w:pStyle w:val="Compact"/>
+              <w:jc w:val="left"/>
+            </w:pPr>
+            <w:r>
+              <w:t xml:space="preserve">3.00</w:t>
+            </w:r>
+          </w:p>
+        </w:tc>
+      </w:tr>
+      <w:tr>
+        <w:tc>
+          <w:tcPr/>
+          <w:p>
+            <w:pPr>
+              <w:pStyle w:val="Compact"/>
+              <w:jc w:val="left"/>
+            </w:pPr>
+            <w:r>
+              <w:t xml:space="preserve">40.00</w:t>
+            </w:r>
+          </w:p>
+        </w:tc>
+        <w:tc>
+          <w:tcPr/>
+          <w:p>
+            <w:pPr>
+              <w:pStyle w:val="Compact"/>
+              <w:jc w:val="left"/>
+            </w:pPr>
+            <w:r>
+              <w:t xml:space="preserve">40 (24 female)</w:t>
+            </w:r>
+          </w:p>
+        </w:tc>
+        <w:tc>
+          <w:tcPr/>
+          <w:p>
+            <w:pPr>
+              <w:pStyle w:val="Compact"/>
+              <w:jc w:val="left"/>
+            </w:pPr>
+            <w:r>
+              <w:t xml:space="preserve">44.17</w:t>
+            </w:r>
+          </w:p>
+        </w:tc>
+        <w:tc>
+          <w:tcPr/>
+          <w:p>
+            <w:pPr>
+              <w:pStyle w:val="Compact"/>
+              <w:jc w:val="left"/>
+            </w:pPr>
+            <w:r>
+              <w:t xml:space="preserve">40 - 49</w:t>
+            </w:r>
+          </w:p>
+        </w:tc>
+        <w:tc>
+          <w:tcPr/>
+          <w:p>
+            <w:pPr>
+              <w:pStyle w:val="Compact"/>
+              <w:jc w:val="left"/>
+            </w:pPr>
+            <w:r>
+              <w:t xml:space="preserve">2.92</w:t>
+            </w:r>
+          </w:p>
+        </w:tc>
+      </w:tr>
+      <w:tr>
+        <w:tc>
+          <w:tcPr/>
+          <w:p>
+            <w:pPr>
+              <w:pStyle w:val="Compact"/>
+              <w:jc w:val="left"/>
+            </w:pPr>
+            <w:r>
+              <w:t xml:space="preserve">50.00</w:t>
+            </w:r>
+          </w:p>
+        </w:tc>
+        <w:tc>
+          <w:tcPr/>
+          <w:p>
+            <w:pPr>
+              <w:pStyle w:val="Compact"/>
+              <w:jc w:val="left"/>
+            </w:pPr>
+            <w:r>
+              <w:t xml:space="preserve">40 (21 female)</w:t>
+            </w:r>
+          </w:p>
+        </w:tc>
+        <w:tc>
+          <w:tcPr/>
+          <w:p>
+            <w:pPr>
+              <w:pStyle w:val="Compact"/>
+              <w:jc w:val="left"/>
+            </w:pPr>
+            <w:r>
+              <w:t xml:space="preserve">54.38</w:t>
+            </w:r>
+          </w:p>
+        </w:tc>
+        <w:tc>
+          <w:tcPr/>
+          <w:p>
+            <w:pPr>
+              <w:pStyle w:val="Compact"/>
+              <w:jc w:val="left"/>
+            </w:pPr>
+            <w:r>
+              <w:t xml:space="preserve">50 - 59</w:t>
+            </w:r>
+          </w:p>
+        </w:tc>
+        <w:tc>
+          <w:tcPr/>
+          <w:p>
+            <w:pPr>
+              <w:pStyle w:val="Compact"/>
+              <w:jc w:val="left"/>
+            </w:pPr>
+            <w:r>
+              <w:t xml:space="preserve">3.04</w:t>
+            </w:r>
+          </w:p>
+        </w:tc>
+      </w:tr>
+      <w:tr>
+        <w:tc>
+          <w:tcPr/>
+          <w:p>
+            <w:pPr>
+              <w:pStyle w:val="Compact"/>
+              <w:jc w:val="left"/>
+            </w:pPr>
+            <w:r>
+              <w:t xml:space="preserve">60.00</w:t>
+            </w:r>
+          </w:p>
+        </w:tc>
+        <w:tc>
+          <w:tcPr/>
+          <w:p>
+            <w:pPr>
+              <w:pStyle w:val="Compact"/>
+              <w:jc w:val="left"/>
+            </w:pPr>
+            <w:r>
+              <w:t xml:space="preserve">40 (21 female)</w:t>
+            </w:r>
+          </w:p>
+        </w:tc>
+        <w:tc>
+          <w:tcPr/>
+          <w:p>
+            <w:pPr>
+              <w:pStyle w:val="Compact"/>
+              <w:jc w:val="left"/>
+            </w:pPr>
+            <w:r>
+              <w:t xml:space="preserve">63.73</w:t>
+            </w:r>
+          </w:p>
+        </w:tc>
+        <w:tc>
+          <w:tcPr/>
+          <w:p>
+            <w:pPr>
+              <w:pStyle w:val="Compact"/>
+              <w:jc w:val="left"/>
+            </w:pPr>
+            <w:r>
+              <w:t xml:space="preserve">60 - 69</w:t>
+            </w:r>
+          </w:p>
+        </w:tc>
+        <w:tc>
+          <w:tcPr/>
+          <w:p>
+            <w:pPr>
+              <w:pStyle w:val="Compact"/>
+              <w:jc w:val="left"/>
+            </w:pPr>
+            <w:r>
+              <w:t xml:space="preserve">2.56</w:t>
+            </w:r>
+          </w:p>
+        </w:tc>
+      </w:tr>
+      <w:tr>
+        <w:tc>
+          <w:tcPr/>
+          <w:p>
+            <w:pPr>
+              <w:pStyle w:val="Compact"/>
+              <w:jc w:val="left"/>
+            </w:pPr>
+            <w:r>
+              <w:t xml:space="preserve">70.00</w:t>
+            </w:r>
+          </w:p>
+        </w:tc>
+        <w:tc>
+          <w:tcPr/>
+          <w:p>
+            <w:pPr>
+              <w:pStyle w:val="Compact"/>
+              <w:jc w:val="left"/>
+            </w:pPr>
+            <w:r>
+              <w:t xml:space="preserve">40 (20 female)</w:t>
+            </w:r>
+          </w:p>
+        </w:tc>
+        <w:tc>
+          <w:tcPr/>
+          <w:p>
+            <w:pPr>
+              <w:pStyle w:val="Compact"/>
+              <w:jc w:val="left"/>
+            </w:pPr>
+            <w:r>
+              <w:t xml:space="preserve">72.75</w:t>
+            </w:r>
+          </w:p>
+        </w:tc>
+        <w:tc>
+          <w:tcPr/>
+          <w:p>
+            <w:pPr>
+              <w:pStyle w:val="Compact"/>
+              <w:jc w:val="left"/>
+            </w:pPr>
+            <w:r>
+              <w:t xml:space="preserve">70 - 79</w:t>
+            </w:r>
+          </w:p>
+        </w:tc>
+        <w:tc>
+          <w:tcPr/>
+          <w:p>
+            <w:pPr>
+              <w:pStyle w:val="Compact"/>
+              <w:jc w:val="left"/>
+            </w:pPr>
+            <w:r>
+              <w:t xml:space="preserve">2.44</w:t>
+            </w:r>
+          </w:p>
+        </w:tc>
+      </w:tr>
+    </w:tbl>
+    <w:bookmarkEnd w:id="20"/>
+    <w:bookmarkEnd w:id="21"/>
+    <w:bookmarkStart w:id="26" w:name="computational-cognitive-model"/>
+    <w:p>
+      <w:pPr>
+        <w:pStyle w:val="berschrift1"/>
+      </w:pPr>
+      <w:r>
+        <w:t xml:space="preserve">Computational cognitive model</w:t>
+      </w:r>
+    </w:p>
+    <w:bookmarkStart w:id="25" w:name="imprecision-by-target-position"/>
+    <w:p>
+      <w:pPr>
+        <w:pStyle w:val="berschrift2"/>
+      </w:pPr>
+      <w:r>
+        <w:t xml:space="preserve">Imprecision by target position</w:t>
+      </w:r>
+    </w:p>
+    <w:p>
+      <w:pPr>
+        <w:pStyle w:val="CaptionedFigure"/>
+      </w:pPr>
+      <w:r>
+        <w:drawing>
+          <wp:inline>
+            <wp:extent cx="5969000" cy="3975492"/>
+            <wp:effectExtent b="0" l="0" r="0" t="0"/>
+            <wp:docPr descr="(#fig:fig1)Gaze funnel for adult sample with higher trial number." title="" id="23" name="Picture"/>
+            <a:graphic>
+              <a:graphicData uri="http://schemas.openxmlformats.org/drawingml/2006/picture">
+                <pic:pic>
+                  <pic:nvPicPr>
+                    <pic:cNvPr descr="../figures/gazefunnel_adults.pdf" id="24" name="Picture"/>
+                    <pic:cNvPicPr>
+                      <a:picLocks noChangeArrowheads="1" noChangeAspect="1"/>
+                    </pic:cNvPicPr>
+                  </pic:nvPicPr>
+                  <pic:blipFill>
+                    <a:blip r:embed="rId22"/>
+                    <a:stretch>
+                      <a:fillRect/>
+                    </a:stretch>
+                  </pic:blipFill>
+                  <pic:spPr bwMode="auto">
+                    <a:xfrm>
+                      <a:off x="0" y="0"/>
+                      <a:ext cx="5969000" cy="3975492"/>
+                    </a:xfrm>
+                    <a:prstGeom prst="rect">
+                      <a:avLst/>
+                    </a:prstGeom>
+                    <a:noFill/>
+                    <a:ln w="9525">
+                      <a:noFill/>
+                      <a:headEnd/>
+                      <a:tailEnd/>
+                    </a:ln>
+                  </pic:spPr>
+                </pic:pic>
+              </a:graphicData>
+            </a:graphic>
+          </wp:inline>
+        </w:drawing>
+      </w:r>
+    </w:p>
+    <w:p>
+      <w:pPr>
+        <w:pStyle w:val="ImageCaption"/>
+      </w:pPr>
+      <w:r>
+        <w:t xml:space="preserve">(#fig:fig1)</w:t>
+      </w:r>
+      <w:r>
+        <w:rPr>
+          <w:bCs/>
+          <w:b/>
+        </w:rPr>
+        <w:t xml:space="preserve">Gaze funnel for adult sample with higher trial number</w:t>
+      </w:r>
+      <w:r>
+        <w:t xml:space="preserve">.</w:t>
+      </w:r>
+    </w:p>
+    <w:bookmarkEnd w:id="25"/>
+    <w:bookmarkEnd w:id="26"/>
+    <w:bookmarkStart w:id="29" w:name="components-of-gaze-understanding"/>
+    <w:p>
+      <w:pPr>
+        <w:pStyle w:val="berschrift1"/>
+      </w:pPr>
+      <w:r>
         <w:t xml:space="preserve">Components of gaze understanding</w:t>
       </w:r>
     </w:p>
-    <w:bookmarkStart w:id="20" w:name="theory-of-mind-battery"/>
+    <w:bookmarkStart w:id="27" w:name="theory-of-mind-battery"/>
     <w:p>
       <w:pPr>
         <w:pStyle w:val="berschrift2"/>
@@ -283,6 +1910,7 @@
         <w:tblStyle w:val="Table"/>
         <w:tblW w:type="pct" w:w="5000"/>
         <w:tblLook w:firstRow="0" w:lastRow="0" w:firstColumn="0" w:lastColumn="0" w:noHBand="0" w:noVBand="0" w:val="0000"/>
+        <w:jc w:val="start"/>
       </w:tblPr>
       <w:tblGrid>
         <w:gridCol w:w="1980"/>
@@ -1166,20 +2794,30 @@
         <w:br w:type="page"/>
       </w:r>
     </w:p>
-    <w:bookmarkEnd w:id="20"/>
-    <w:bookmarkEnd w:id="21"/>
-    <w:bookmarkStart w:id="23" w:name="references"/>
+    <w:bookmarkEnd w:id="27"/>
+    <w:bookmarkStart w:id="28" w:name="model-comparison"/>
     <w:p>
       <w:pPr>
+        <w:pStyle w:val="berschrift2"/>
+      </w:pPr>
+      <w:r>
+        <w:t xml:space="preserve">Model comparison</w:t>
+      </w:r>
+    </w:p>
+    <w:bookmarkEnd w:id="28"/>
+    <w:bookmarkEnd w:id="29"/>
+    <w:bookmarkStart w:id="31" w:name="references"/>
+    <w:p>
+      <w:pPr>
         <w:pStyle w:val="berschrift1"/>
       </w:pPr>
       <w:r>
         <w:t xml:space="preserve">References</w:t>
       </w:r>
     </w:p>
-    <w:bookmarkStart w:id="22" w:name="refs"/>
-    <w:bookmarkEnd w:id="22"/>
-    <w:bookmarkEnd w:id="23"/>
+    <w:bookmarkStart w:id="30" w:name="refs"/>
+    <w:bookmarkEnd w:id="30"/>
+    <w:bookmarkEnd w:id="31"/>
     <w:sectPr>
       <w:headerReference r:id="rId10" w:type="even"/>
       <w:headerReference r:id="rId9" w:type="default"/>

</xml_diff>